<commit_message>
Final update for SLIQ Final Sliq Project paper Added some more datasets from weka Cleaned up some code Handles empty lines better in arff inputs
Signed-off-by: Jeremy Ho <jujaga@gmail.com>
</commit_message>
<xml_diff>
--- a/SLIQ Project.docx
+++ b/SLIQ Project.docx
@@ -407,6 +407,640 @@
         <w:spacing w:line="360" w:lineRule="auto"/>
       </w:pPr>
     </w:p>
+    <w:tbl>
+      <w:tblPr>
+        <w:tblStyle w:val="LightShading"/>
+        <w:tblW w:w="2921" w:type="dxa"/>
+        <w:jc w:val="center"/>
+        <w:tblLook w:val="04A0"/>
+      </w:tblPr>
+      <w:tblGrid>
+        <w:gridCol w:w="1858"/>
+        <w:gridCol w:w="1063"/>
+      </w:tblGrid>
+      <w:tr>
+        <w:trPr>
+          <w:cnfStyle w:val="100000000000"/>
+          <w:trHeight w:val="300"/>
+          <w:jc w:val="center"/>
+        </w:trPr>
+        <w:tc>
+          <w:tcPr>
+            <w:cnfStyle w:val="001000000000"/>
+            <w:tcW w:w="1858" w:type="dxa"/>
+            <w:noWrap/>
+            <w:hideMark/>
+          </w:tcPr>
+          <w:p>
+            <w:pPr>
+              <w:rPr>
+                <w:rFonts w:ascii="Calibri" w:eastAsia="Times New Roman" w:hAnsi="Calibri" w:cs="Calibri"/>
+                <w:color w:val="000000"/>
+              </w:rPr>
+            </w:pPr>
+            <w:r>
+              <w:rPr>
+                <w:rFonts w:ascii="Calibri" w:eastAsia="Times New Roman" w:hAnsi="Calibri" w:cs="Calibri"/>
+                <w:color w:val="000000"/>
+              </w:rPr>
+              <w:t>Input</w:t>
+            </w:r>
+          </w:p>
+        </w:tc>
+        <w:tc>
+          <w:tcPr>
+            <w:tcW w:w="1063" w:type="dxa"/>
+            <w:noWrap/>
+            <w:hideMark/>
+          </w:tcPr>
+          <w:p>
+            <w:pPr>
+              <w:jc w:val="right"/>
+              <w:cnfStyle w:val="100000000000"/>
+              <w:rPr>
+                <w:rFonts w:ascii="Calibri" w:eastAsia="Times New Roman" w:hAnsi="Calibri" w:cs="Calibri"/>
+                <w:color w:val="000000"/>
+              </w:rPr>
+            </w:pPr>
+            <w:r>
+              <w:rPr>
+                <w:rFonts w:ascii="Calibri" w:eastAsia="Times New Roman" w:hAnsi="Calibri" w:cs="Calibri"/>
+                <w:color w:val="000000"/>
+              </w:rPr>
+              <w:t>Seconds</w:t>
+            </w:r>
+          </w:p>
+        </w:tc>
+      </w:tr>
+      <w:tr>
+        <w:trPr>
+          <w:cnfStyle w:val="000000100000"/>
+          <w:trHeight w:val="300"/>
+          <w:jc w:val="center"/>
+        </w:trPr>
+        <w:tc>
+          <w:tcPr>
+            <w:cnfStyle w:val="001000000000"/>
+            <w:tcW w:w="1858" w:type="dxa"/>
+            <w:noWrap/>
+            <w:hideMark/>
+          </w:tcPr>
+          <w:p>
+            <w:pPr>
+              <w:rPr>
+                <w:rFonts w:ascii="Calibri" w:eastAsia="Times New Roman" w:hAnsi="Calibri" w:cs="Calibri"/>
+                <w:color w:val="000000"/>
+              </w:rPr>
+            </w:pPr>
+            <w:r>
+              <w:rPr>
+                <w:rFonts w:ascii="Calibri" w:eastAsia="Times New Roman" w:hAnsi="Calibri" w:cs="Calibri"/>
+                <w:color w:val="000000"/>
+              </w:rPr>
+              <w:t>contact-lenses</w:t>
+            </w:r>
+          </w:p>
+        </w:tc>
+        <w:tc>
+          <w:tcPr>
+            <w:tcW w:w="1063" w:type="dxa"/>
+            <w:noWrap/>
+            <w:hideMark/>
+          </w:tcPr>
+          <w:p>
+            <w:pPr>
+              <w:jc w:val="right"/>
+              <w:cnfStyle w:val="000000100000"/>
+              <w:rPr>
+                <w:rFonts w:ascii="Calibri" w:eastAsia="Times New Roman" w:hAnsi="Calibri" w:cs="Calibri"/>
+                <w:color w:val="000000"/>
+              </w:rPr>
+            </w:pPr>
+            <w:r>
+              <w:rPr>
+                <w:rFonts w:ascii="Calibri" w:eastAsia="Times New Roman" w:hAnsi="Calibri" w:cs="Calibri"/>
+                <w:color w:val="000000"/>
+              </w:rPr>
+              <w:t>0.001</w:t>
+            </w:r>
+          </w:p>
+        </w:tc>
+      </w:tr>
+      <w:tr>
+        <w:trPr>
+          <w:trHeight w:val="300"/>
+          <w:jc w:val="center"/>
+        </w:trPr>
+        <w:tc>
+          <w:tcPr>
+            <w:cnfStyle w:val="001000000000"/>
+            <w:tcW w:w="1858" w:type="dxa"/>
+            <w:noWrap/>
+            <w:hideMark/>
+          </w:tcPr>
+          <w:p>
+            <w:pPr>
+              <w:rPr>
+                <w:rFonts w:ascii="Calibri" w:eastAsia="Times New Roman" w:hAnsi="Calibri" w:cs="Calibri"/>
+                <w:color w:val="000000"/>
+              </w:rPr>
+            </w:pPr>
+            <w:r>
+              <w:rPr>
+                <w:rFonts w:ascii="Calibri" w:eastAsia="Times New Roman" w:hAnsi="Calibri" w:cs="Calibri"/>
+                <w:color w:val="000000"/>
+              </w:rPr>
+              <w:t>diabetes</w:t>
+            </w:r>
+          </w:p>
+        </w:tc>
+        <w:tc>
+          <w:tcPr>
+            <w:tcW w:w="1063" w:type="dxa"/>
+            <w:noWrap/>
+            <w:hideMark/>
+          </w:tcPr>
+          <w:p>
+            <w:pPr>
+              <w:jc w:val="right"/>
+              <w:cnfStyle w:val="000000000000"/>
+              <w:rPr>
+                <w:rFonts w:ascii="Calibri" w:eastAsia="Times New Roman" w:hAnsi="Calibri" w:cs="Calibri"/>
+                <w:color w:val="000000"/>
+              </w:rPr>
+            </w:pPr>
+            <w:r>
+              <w:rPr>
+                <w:rFonts w:ascii="Calibri" w:eastAsia="Times New Roman" w:hAnsi="Calibri" w:cs="Calibri"/>
+                <w:color w:val="000000"/>
+              </w:rPr>
+              <w:t>54.242</w:t>
+            </w:r>
+          </w:p>
+        </w:tc>
+      </w:tr>
+      <w:tr>
+        <w:trPr>
+          <w:cnfStyle w:val="000000100000"/>
+          <w:trHeight w:val="300"/>
+          <w:jc w:val="center"/>
+        </w:trPr>
+        <w:tc>
+          <w:tcPr>
+            <w:cnfStyle w:val="001000000000"/>
+            <w:tcW w:w="1858" w:type="dxa"/>
+            <w:noWrap/>
+            <w:hideMark/>
+          </w:tcPr>
+          <w:p>
+            <w:pPr>
+              <w:rPr>
+                <w:rFonts w:ascii="Calibri" w:eastAsia="Times New Roman" w:hAnsi="Calibri" w:cs="Calibri"/>
+                <w:color w:val="000000"/>
+              </w:rPr>
+            </w:pPr>
+            <w:r>
+              <w:rPr>
+                <w:rFonts w:ascii="Calibri" w:eastAsia="Times New Roman" w:hAnsi="Calibri" w:cs="Calibri"/>
+                <w:color w:val="000000"/>
+              </w:rPr>
+              <w:t>glass</w:t>
+            </w:r>
+          </w:p>
+        </w:tc>
+        <w:tc>
+          <w:tcPr>
+            <w:tcW w:w="1063" w:type="dxa"/>
+            <w:noWrap/>
+            <w:hideMark/>
+          </w:tcPr>
+          <w:p>
+            <w:pPr>
+              <w:jc w:val="right"/>
+              <w:cnfStyle w:val="000000100000"/>
+              <w:rPr>
+                <w:rFonts w:ascii="Calibri" w:eastAsia="Times New Roman" w:hAnsi="Calibri" w:cs="Calibri"/>
+                <w:color w:val="000000"/>
+              </w:rPr>
+            </w:pPr>
+            <w:r>
+              <w:rPr>
+                <w:rFonts w:ascii="Calibri" w:eastAsia="Times New Roman" w:hAnsi="Calibri" w:cs="Calibri"/>
+                <w:color w:val="000000"/>
+              </w:rPr>
+              <w:t>0.794</w:t>
+            </w:r>
+          </w:p>
+        </w:tc>
+      </w:tr>
+      <w:tr>
+        <w:trPr>
+          <w:trHeight w:val="300"/>
+          <w:jc w:val="center"/>
+        </w:trPr>
+        <w:tc>
+          <w:tcPr>
+            <w:cnfStyle w:val="001000000000"/>
+            <w:tcW w:w="1858" w:type="dxa"/>
+            <w:noWrap/>
+            <w:hideMark/>
+          </w:tcPr>
+          <w:p>
+            <w:pPr>
+              <w:rPr>
+                <w:rFonts w:ascii="Calibri" w:eastAsia="Times New Roman" w:hAnsi="Calibri" w:cs="Calibri"/>
+                <w:color w:val="000000"/>
+              </w:rPr>
+            </w:pPr>
+            <w:r>
+              <w:rPr>
+                <w:rFonts w:ascii="Calibri" w:eastAsia="Times New Roman" w:hAnsi="Calibri" w:cs="Calibri"/>
+                <w:color w:val="000000"/>
+              </w:rPr>
+              <w:t>ionosphere</w:t>
+            </w:r>
+          </w:p>
+        </w:tc>
+        <w:tc>
+          <w:tcPr>
+            <w:tcW w:w="1063" w:type="dxa"/>
+            <w:noWrap/>
+            <w:hideMark/>
+          </w:tcPr>
+          <w:p>
+            <w:pPr>
+              <w:jc w:val="right"/>
+              <w:cnfStyle w:val="000000000000"/>
+              <w:rPr>
+                <w:rFonts w:ascii="Calibri" w:eastAsia="Times New Roman" w:hAnsi="Calibri" w:cs="Calibri"/>
+                <w:color w:val="000000"/>
+              </w:rPr>
+            </w:pPr>
+            <w:r>
+              <w:rPr>
+                <w:rFonts w:ascii="Calibri" w:eastAsia="Times New Roman" w:hAnsi="Calibri" w:cs="Calibri"/>
+                <w:color w:val="000000"/>
+              </w:rPr>
+              <w:t>1.769</w:t>
+            </w:r>
+          </w:p>
+        </w:tc>
+      </w:tr>
+      <w:tr>
+        <w:trPr>
+          <w:cnfStyle w:val="000000100000"/>
+          <w:trHeight w:val="300"/>
+          <w:jc w:val="center"/>
+        </w:trPr>
+        <w:tc>
+          <w:tcPr>
+            <w:cnfStyle w:val="001000000000"/>
+            <w:tcW w:w="1858" w:type="dxa"/>
+            <w:noWrap/>
+            <w:hideMark/>
+          </w:tcPr>
+          <w:p>
+            <w:pPr>
+              <w:rPr>
+                <w:rFonts w:ascii="Calibri" w:eastAsia="Times New Roman" w:hAnsi="Calibri" w:cs="Calibri"/>
+                <w:color w:val="000000"/>
+              </w:rPr>
+            </w:pPr>
+            <w:r>
+              <w:rPr>
+                <w:rFonts w:ascii="Calibri" w:eastAsia="Times New Roman" w:hAnsi="Calibri" w:cs="Calibri"/>
+                <w:color w:val="000000"/>
+              </w:rPr>
+              <w:t>iris</w:t>
+            </w:r>
+          </w:p>
+        </w:tc>
+        <w:tc>
+          <w:tcPr>
+            <w:tcW w:w="1063" w:type="dxa"/>
+            <w:noWrap/>
+            <w:hideMark/>
+          </w:tcPr>
+          <w:p>
+            <w:pPr>
+              <w:jc w:val="right"/>
+              <w:cnfStyle w:val="000000100000"/>
+              <w:rPr>
+                <w:rFonts w:ascii="Calibri" w:eastAsia="Times New Roman" w:hAnsi="Calibri" w:cs="Calibri"/>
+                <w:color w:val="000000"/>
+              </w:rPr>
+            </w:pPr>
+            <w:r>
+              <w:rPr>
+                <w:rFonts w:ascii="Calibri" w:eastAsia="Times New Roman" w:hAnsi="Calibri" w:cs="Calibri"/>
+                <w:color w:val="000000"/>
+              </w:rPr>
+              <w:t>0.008</w:t>
+            </w:r>
+          </w:p>
+        </w:tc>
+      </w:tr>
+      <w:tr>
+        <w:trPr>
+          <w:trHeight w:val="300"/>
+          <w:jc w:val="center"/>
+        </w:trPr>
+        <w:tc>
+          <w:tcPr>
+            <w:cnfStyle w:val="001000000000"/>
+            <w:tcW w:w="1858" w:type="dxa"/>
+            <w:noWrap/>
+            <w:hideMark/>
+          </w:tcPr>
+          <w:p>
+            <w:pPr>
+              <w:rPr>
+                <w:rFonts w:ascii="Calibri" w:eastAsia="Times New Roman" w:hAnsi="Calibri" w:cs="Calibri"/>
+                <w:color w:val="000000"/>
+              </w:rPr>
+            </w:pPr>
+            <w:r>
+              <w:rPr>
+                <w:rFonts w:ascii="Calibri" w:eastAsia="Times New Roman" w:hAnsi="Calibri" w:cs="Calibri"/>
+                <w:color w:val="000000"/>
+              </w:rPr>
+              <w:t>labor</w:t>
+            </w:r>
+          </w:p>
+        </w:tc>
+        <w:tc>
+          <w:tcPr>
+            <w:tcW w:w="1063" w:type="dxa"/>
+            <w:noWrap/>
+            <w:hideMark/>
+          </w:tcPr>
+          <w:p>
+            <w:pPr>
+              <w:jc w:val="right"/>
+              <w:cnfStyle w:val="000000000000"/>
+              <w:rPr>
+                <w:rFonts w:ascii="Calibri" w:eastAsia="Times New Roman" w:hAnsi="Calibri" w:cs="Calibri"/>
+                <w:color w:val="000000"/>
+              </w:rPr>
+            </w:pPr>
+            <w:r>
+              <w:rPr>
+                <w:rFonts w:ascii="Calibri" w:eastAsia="Times New Roman" w:hAnsi="Calibri" w:cs="Calibri"/>
+                <w:color w:val="000000"/>
+              </w:rPr>
+              <w:t>0.062</w:t>
+            </w:r>
+          </w:p>
+        </w:tc>
+      </w:tr>
+      <w:tr>
+        <w:trPr>
+          <w:cnfStyle w:val="000000100000"/>
+          <w:trHeight w:val="300"/>
+          <w:jc w:val="center"/>
+        </w:trPr>
+        <w:tc>
+          <w:tcPr>
+            <w:cnfStyle w:val="001000000000"/>
+            <w:tcW w:w="1858" w:type="dxa"/>
+            <w:noWrap/>
+            <w:hideMark/>
+          </w:tcPr>
+          <w:p>
+            <w:pPr>
+              <w:rPr>
+                <w:rFonts w:ascii="Calibri" w:eastAsia="Times New Roman" w:hAnsi="Calibri" w:cs="Calibri"/>
+                <w:color w:val="000000"/>
+              </w:rPr>
+            </w:pPr>
+            <w:r>
+              <w:rPr>
+                <w:rFonts w:ascii="Calibri" w:eastAsia="Times New Roman" w:hAnsi="Calibri" w:cs="Calibri"/>
+                <w:color w:val="000000"/>
+              </w:rPr>
+              <w:t>soybean</w:t>
+            </w:r>
+          </w:p>
+        </w:tc>
+        <w:tc>
+          <w:tcPr>
+            <w:tcW w:w="1063" w:type="dxa"/>
+            <w:noWrap/>
+            <w:hideMark/>
+          </w:tcPr>
+          <w:p>
+            <w:pPr>
+              <w:jc w:val="right"/>
+              <w:cnfStyle w:val="000000100000"/>
+              <w:rPr>
+                <w:rFonts w:ascii="Calibri" w:eastAsia="Times New Roman" w:hAnsi="Calibri" w:cs="Calibri"/>
+                <w:color w:val="000000"/>
+              </w:rPr>
+            </w:pPr>
+            <w:r>
+              <w:rPr>
+                <w:rFonts w:ascii="Calibri" w:eastAsia="Times New Roman" w:hAnsi="Calibri" w:cs="Calibri"/>
+                <w:color w:val="000000"/>
+              </w:rPr>
+              <w:t>1.277</w:t>
+            </w:r>
+          </w:p>
+        </w:tc>
+      </w:tr>
+      <w:tr>
+        <w:trPr>
+          <w:trHeight w:val="300"/>
+          <w:jc w:val="center"/>
+        </w:trPr>
+        <w:tc>
+          <w:tcPr>
+            <w:cnfStyle w:val="001000000000"/>
+            <w:tcW w:w="1858" w:type="dxa"/>
+            <w:noWrap/>
+            <w:hideMark/>
+          </w:tcPr>
+          <w:p>
+            <w:pPr>
+              <w:rPr>
+                <w:rFonts w:ascii="Calibri" w:eastAsia="Times New Roman" w:hAnsi="Calibri" w:cs="Calibri"/>
+                <w:color w:val="000000"/>
+              </w:rPr>
+            </w:pPr>
+            <w:r>
+              <w:rPr>
+                <w:rFonts w:ascii="Calibri" w:eastAsia="Times New Roman" w:hAnsi="Calibri" w:cs="Calibri"/>
+                <w:color w:val="000000"/>
+              </w:rPr>
+              <w:t>vote</w:t>
+            </w:r>
+          </w:p>
+        </w:tc>
+        <w:tc>
+          <w:tcPr>
+            <w:tcW w:w="1063" w:type="dxa"/>
+            <w:noWrap/>
+            <w:hideMark/>
+          </w:tcPr>
+          <w:p>
+            <w:pPr>
+              <w:jc w:val="right"/>
+              <w:cnfStyle w:val="000000000000"/>
+              <w:rPr>
+                <w:rFonts w:ascii="Calibri" w:eastAsia="Times New Roman" w:hAnsi="Calibri" w:cs="Calibri"/>
+                <w:color w:val="000000"/>
+              </w:rPr>
+            </w:pPr>
+            <w:r>
+              <w:rPr>
+                <w:rFonts w:ascii="Calibri" w:eastAsia="Times New Roman" w:hAnsi="Calibri" w:cs="Calibri"/>
+                <w:color w:val="000000"/>
+              </w:rPr>
+              <w:t>0.212</w:t>
+            </w:r>
+          </w:p>
+        </w:tc>
+      </w:tr>
+      <w:tr>
+        <w:trPr>
+          <w:cnfStyle w:val="000000100000"/>
+          <w:trHeight w:val="300"/>
+          <w:jc w:val="center"/>
+        </w:trPr>
+        <w:tc>
+          <w:tcPr>
+            <w:cnfStyle w:val="001000000000"/>
+            <w:tcW w:w="1858" w:type="dxa"/>
+            <w:noWrap/>
+            <w:hideMark/>
+          </w:tcPr>
+          <w:p>
+            <w:pPr>
+              <w:rPr>
+                <w:rFonts w:ascii="Calibri" w:eastAsia="Times New Roman" w:hAnsi="Calibri" w:cs="Calibri"/>
+                <w:color w:val="000000"/>
+              </w:rPr>
+            </w:pPr>
+            <w:r>
+              <w:rPr>
+                <w:rFonts w:ascii="Calibri" w:eastAsia="Times New Roman" w:hAnsi="Calibri" w:cs="Calibri"/>
+                <w:color w:val="000000"/>
+              </w:rPr>
+              <w:t>weather</w:t>
+            </w:r>
+          </w:p>
+        </w:tc>
+        <w:tc>
+          <w:tcPr>
+            <w:tcW w:w="1063" w:type="dxa"/>
+            <w:noWrap/>
+            <w:hideMark/>
+          </w:tcPr>
+          <w:p>
+            <w:pPr>
+              <w:jc w:val="right"/>
+              <w:cnfStyle w:val="000000100000"/>
+              <w:rPr>
+                <w:rFonts w:ascii="Calibri" w:eastAsia="Times New Roman" w:hAnsi="Calibri" w:cs="Calibri"/>
+                <w:color w:val="000000"/>
+              </w:rPr>
+            </w:pPr>
+            <w:r>
+              <w:rPr>
+                <w:rFonts w:ascii="Calibri" w:eastAsia="Times New Roman" w:hAnsi="Calibri" w:cs="Calibri"/>
+                <w:color w:val="000000"/>
+              </w:rPr>
+              <w:t>0.001</w:t>
+            </w:r>
+          </w:p>
+        </w:tc>
+      </w:tr>
+      <w:tr>
+        <w:trPr>
+          <w:trHeight w:val="300"/>
+          <w:jc w:val="center"/>
+        </w:trPr>
+        <w:tc>
+          <w:tcPr>
+            <w:cnfStyle w:val="001000000000"/>
+            <w:tcW w:w="1858" w:type="dxa"/>
+            <w:noWrap/>
+            <w:hideMark/>
+          </w:tcPr>
+          <w:p>
+            <w:pPr>
+              <w:rPr>
+                <w:rFonts w:ascii="Calibri" w:eastAsia="Times New Roman" w:hAnsi="Calibri" w:cs="Calibri"/>
+                <w:color w:val="000000"/>
+              </w:rPr>
+            </w:pPr>
+            <w:proofErr w:type="spellStart"/>
+            <w:r>
+              <w:rPr>
+                <w:rFonts w:ascii="Calibri" w:eastAsia="Times New Roman" w:hAnsi="Calibri" w:cs="Calibri"/>
+                <w:color w:val="000000"/>
+              </w:rPr>
+              <w:t>weather.nominal</w:t>
+            </w:r>
+            <w:proofErr w:type="spellEnd"/>
+          </w:p>
+        </w:tc>
+        <w:tc>
+          <w:tcPr>
+            <w:tcW w:w="1063" w:type="dxa"/>
+            <w:noWrap/>
+            <w:hideMark/>
+          </w:tcPr>
+          <w:p>
+            <w:pPr>
+              <w:jc w:val="right"/>
+              <w:cnfStyle w:val="000000000000"/>
+              <w:rPr>
+                <w:rFonts w:ascii="Calibri" w:eastAsia="Times New Roman" w:hAnsi="Calibri" w:cs="Calibri"/>
+                <w:color w:val="000000"/>
+              </w:rPr>
+            </w:pPr>
+            <w:r>
+              <w:rPr>
+                <w:rFonts w:ascii="Calibri" w:eastAsia="Times New Roman" w:hAnsi="Calibri" w:cs="Calibri"/>
+                <w:color w:val="000000"/>
+              </w:rPr>
+              <w:t>0.001</w:t>
+            </w:r>
+          </w:p>
+        </w:tc>
+      </w:tr>
+    </w:tbl>
+    <w:p>
+      <w:pPr>
+        <w:spacing w:line="360" w:lineRule="auto"/>
+        <w:jc w:val="center"/>
+      </w:pPr>
+      <w:r>
+        <w:t xml:space="preserve">Fig 1. SLIQ performance on the following </w:t>
+      </w:r>
+      <w:proofErr w:type="spellStart"/>
+      <w:r>
+        <w:t>arff</w:t>
+      </w:r>
+      <w:proofErr w:type="spellEnd"/>
+      <w:r>
+        <w:t xml:space="preserve"> inputs (from </w:t>
+      </w:r>
+      <w:proofErr w:type="spellStart"/>
+      <w:r>
+        <w:t>weka</w:t>
+      </w:r>
+      <w:proofErr w:type="spellEnd"/>
+      <w:r>
+        <w:t>)</w:t>
+      </w:r>
+    </w:p>
+    <w:p>
+      <w:pPr>
+        <w:spacing w:line="360" w:lineRule="auto"/>
+        <w:jc w:val="center"/>
+      </w:pPr>
+    </w:p>
     <w:p>
       <w:pPr>
         <w:spacing w:line="360" w:lineRule="auto"/>
@@ -451,24 +1085,6 @@
       <w:proofErr w:type="spellEnd"/>
       <w:r>
         <w:t xml:space="preserve"> package, we were able to successfully generate decision trees from the implemented SLIQ algorithm. As the SLIQ paper mentions, its accuracy relative to ID3 is similar. This means that SLIQ is a low-cost and scalable classifier that can generate relatively accurate trees. Mehta and his colleagues demonstrated with their empirical evaluation that SLIQ has good accuracy, produces small decision trees, and has a relatively short classification time. </w:t>
-      </w:r>
-    </w:p>
-    <w:p>
-      <w:pPr>
-        <w:spacing w:line="360" w:lineRule="auto"/>
-      </w:pPr>
-    </w:p>
-    <w:p>
-      <w:pPr>
-        <w:rPr>
-          <w:i/>
-        </w:rPr>
-      </w:pPr>
-      <w:r>
-        <w:rPr>
-          <w:i/>
-        </w:rPr>
-        <w:t xml:space="preserve">Test your implementation on some of the big datasets described in the SLIQ or SPRINT paper.  Describe in your report the structure of your code and give the running time of your program on the test data sets.  </w:t>
       </w:r>
     </w:p>
     <w:p>
@@ -902,6 +1518,135 @@
       <w:u w:val="single"/>
     </w:rPr>
   </w:style>
+  <w:style w:type="table" w:styleId="TableGrid">
+    <w:name w:val="Table Grid"/>
+    <w:basedOn w:val="TableNormal"/>
+    <w:uiPriority w:val="59"/>
+    <w:rsid w:val="006B5A2D"/>
+    <w:pPr>
+      <w:spacing w:line="240" w:lineRule="auto"/>
+    </w:pPr>
+    <w:tblPr>
+      <w:tblInd w:w="0" w:type="dxa"/>
+      <w:tblBorders>
+        <w:top w:val="single" w:sz="4" w:space="0" w:color="auto"/>
+        <w:left w:val="single" w:sz="4" w:space="0" w:color="auto"/>
+        <w:bottom w:val="single" w:sz="4" w:space="0" w:color="auto"/>
+        <w:right w:val="single" w:sz="4" w:space="0" w:color="auto"/>
+        <w:insideH w:val="single" w:sz="4" w:space="0" w:color="auto"/>
+        <w:insideV w:val="single" w:sz="4" w:space="0" w:color="auto"/>
+      </w:tblBorders>
+      <w:tblCellMar>
+        <w:top w:w="0" w:type="dxa"/>
+        <w:left w:w="108" w:type="dxa"/>
+        <w:bottom w:w="0" w:type="dxa"/>
+        <w:right w:w="108" w:type="dxa"/>
+      </w:tblCellMar>
+    </w:tblPr>
+  </w:style>
+  <w:style w:type="table" w:customStyle="1" w:styleId="LightShading">
+    <w:name w:val="Light Shading"/>
+    <w:basedOn w:val="TableNormal"/>
+    <w:uiPriority w:val="60"/>
+    <w:rsid w:val="006B5A2D"/>
+    <w:pPr>
+      <w:spacing w:line="240" w:lineRule="auto"/>
+    </w:pPr>
+    <w:rPr>
+      <w:color w:val="000000" w:themeColor="text1" w:themeShade="BF"/>
+    </w:rPr>
+    <w:tblPr>
+      <w:tblStyleRowBandSize w:val="1"/>
+      <w:tblStyleColBandSize w:val="1"/>
+      <w:tblInd w:w="0" w:type="dxa"/>
+      <w:tblBorders>
+        <w:top w:val="single" w:sz="8" w:space="0" w:color="000000" w:themeColor="text1"/>
+        <w:bottom w:val="single" w:sz="8" w:space="0" w:color="000000" w:themeColor="text1"/>
+      </w:tblBorders>
+      <w:tblCellMar>
+        <w:top w:w="0" w:type="dxa"/>
+        <w:left w:w="108" w:type="dxa"/>
+        <w:bottom w:w="0" w:type="dxa"/>
+        <w:right w:w="108" w:type="dxa"/>
+      </w:tblCellMar>
+    </w:tblPr>
+    <w:tblStylePr w:type="firstRow">
+      <w:pPr>
+        <w:spacing w:before="0" w:after="0" w:line="240" w:lineRule="auto"/>
+      </w:pPr>
+      <w:rPr>
+        <w:b/>
+        <w:bCs/>
+      </w:rPr>
+      <w:tblPr/>
+      <w:tcPr>
+        <w:tcBorders>
+          <w:top w:val="single" w:sz="8" w:space="0" w:color="000000" w:themeColor="text1"/>
+          <w:left w:val="nil"/>
+          <w:bottom w:val="single" w:sz="8" w:space="0" w:color="000000" w:themeColor="text1"/>
+          <w:right w:val="nil"/>
+          <w:insideH w:val="nil"/>
+          <w:insideV w:val="nil"/>
+        </w:tcBorders>
+      </w:tcPr>
+    </w:tblStylePr>
+    <w:tblStylePr w:type="lastRow">
+      <w:pPr>
+        <w:spacing w:before="0" w:after="0" w:line="240" w:lineRule="auto"/>
+      </w:pPr>
+      <w:rPr>
+        <w:b/>
+        <w:bCs/>
+      </w:rPr>
+      <w:tblPr/>
+      <w:tcPr>
+        <w:tcBorders>
+          <w:top w:val="single" w:sz="8" w:space="0" w:color="000000" w:themeColor="text1"/>
+          <w:left w:val="nil"/>
+          <w:bottom w:val="single" w:sz="8" w:space="0" w:color="000000" w:themeColor="text1"/>
+          <w:right w:val="nil"/>
+          <w:insideH w:val="nil"/>
+          <w:insideV w:val="nil"/>
+        </w:tcBorders>
+      </w:tcPr>
+    </w:tblStylePr>
+    <w:tblStylePr w:type="firstCol">
+      <w:rPr>
+        <w:b/>
+        <w:bCs/>
+      </w:rPr>
+    </w:tblStylePr>
+    <w:tblStylePr w:type="lastCol">
+      <w:rPr>
+        <w:b/>
+        <w:bCs/>
+      </w:rPr>
+    </w:tblStylePr>
+    <w:tblStylePr w:type="band1Vert">
+      <w:tblPr/>
+      <w:tcPr>
+        <w:tcBorders>
+          <w:left w:val="nil"/>
+          <w:right w:val="nil"/>
+          <w:insideH w:val="nil"/>
+          <w:insideV w:val="nil"/>
+        </w:tcBorders>
+        <w:shd w:val="clear" w:color="auto" w:fill="C0C0C0" w:themeFill="text1" w:themeFillTint="3F"/>
+      </w:tcPr>
+    </w:tblStylePr>
+    <w:tblStylePr w:type="band1Horz">
+      <w:tblPr/>
+      <w:tcPr>
+        <w:tcBorders>
+          <w:left w:val="nil"/>
+          <w:right w:val="nil"/>
+          <w:insideH w:val="nil"/>
+          <w:insideV w:val="nil"/>
+        </w:tcBorders>
+        <w:shd w:val="clear" w:color="auto" w:fill="C0C0C0" w:themeFill="text1" w:themeFillTint="3F"/>
+      </w:tcPr>
+    </w:tblStylePr>
+  </w:style>
 </w:styles>
 </file>
 
@@ -1915,14 +2660,35 @@
         </dgm:presLayoutVars>
       </dgm:prSet>
       <dgm:spPr/>
+      <dgm:t>
+        <a:bodyPr/>
+        <a:lstStyle/>
+        <a:p>
+          <a:endParaRPr lang="en-US"/>
+        </a:p>
+      </dgm:t>
     </dgm:pt>
     <dgm:pt modelId="{FAE13CBE-53D9-45A6-BE17-5E85C38CC0C1}" type="pres">
       <dgm:prSet presAssocID="{F9AC4A85-A53D-48A9-A70D-E6E2A9D0BD9E}" presName="sibTrans" presStyleLbl="sibTrans2D1" presStyleIdx="0" presStyleCnt="4"/>
       <dgm:spPr/>
+      <dgm:t>
+        <a:bodyPr/>
+        <a:lstStyle/>
+        <a:p>
+          <a:endParaRPr lang="en-US"/>
+        </a:p>
+      </dgm:t>
     </dgm:pt>
     <dgm:pt modelId="{6FE94B87-2340-4B9E-AA83-B86B6F935143}" type="pres">
       <dgm:prSet presAssocID="{F9AC4A85-A53D-48A9-A70D-E6E2A9D0BD9E}" presName="connectorText" presStyleLbl="sibTrans2D1" presStyleIdx="0" presStyleCnt="4"/>
       <dgm:spPr/>
+      <dgm:t>
+        <a:bodyPr/>
+        <a:lstStyle/>
+        <a:p>
+          <a:endParaRPr lang="en-US"/>
+        </a:p>
+      </dgm:t>
     </dgm:pt>
     <dgm:pt modelId="{EC0E4001-D27D-4615-9B20-4D14053B8ECE}" type="pres">
       <dgm:prSet presAssocID="{B073E762-7147-4BFE-B71E-CEA64C13A7E5}" presName="node" presStyleLbl="node1" presStyleIdx="1" presStyleCnt="5">
@@ -1931,14 +2697,35 @@
         </dgm:presLayoutVars>
       </dgm:prSet>
       <dgm:spPr/>
+      <dgm:t>
+        <a:bodyPr/>
+        <a:lstStyle/>
+        <a:p>
+          <a:endParaRPr lang="en-US"/>
+        </a:p>
+      </dgm:t>
     </dgm:pt>
     <dgm:pt modelId="{E779E77B-EF3A-4291-8411-8B59A77336BD}" type="pres">
       <dgm:prSet presAssocID="{A5BC5D15-4F7A-496B-822C-F212DD02E875}" presName="sibTrans" presStyleLbl="sibTrans2D1" presStyleIdx="1" presStyleCnt="4"/>
       <dgm:spPr/>
+      <dgm:t>
+        <a:bodyPr/>
+        <a:lstStyle/>
+        <a:p>
+          <a:endParaRPr lang="en-US"/>
+        </a:p>
+      </dgm:t>
     </dgm:pt>
     <dgm:pt modelId="{5CAEEEA7-FF0F-47C7-B8DD-DECE038F344C}" type="pres">
       <dgm:prSet presAssocID="{A5BC5D15-4F7A-496B-822C-F212DD02E875}" presName="connectorText" presStyleLbl="sibTrans2D1" presStyleIdx="1" presStyleCnt="4"/>
       <dgm:spPr/>
+      <dgm:t>
+        <a:bodyPr/>
+        <a:lstStyle/>
+        <a:p>
+          <a:endParaRPr lang="en-US"/>
+        </a:p>
+      </dgm:t>
     </dgm:pt>
     <dgm:pt modelId="{3F139868-7F7F-4379-B83A-00C45F119085}" type="pres">
       <dgm:prSet presAssocID="{84D29F9F-FF8B-4EB6-8792-7DFA8AAB027F}" presName="node" presStyleLbl="node1" presStyleIdx="2" presStyleCnt="5">
@@ -1958,10 +2745,24 @@
     <dgm:pt modelId="{7D2DB58E-914F-48E0-B8EF-CB5864DC3D73}" type="pres">
       <dgm:prSet presAssocID="{9AF55F87-2288-465A-968B-DDFDE25AED32}" presName="sibTrans" presStyleLbl="sibTrans2D1" presStyleIdx="2" presStyleCnt="4"/>
       <dgm:spPr/>
+      <dgm:t>
+        <a:bodyPr/>
+        <a:lstStyle/>
+        <a:p>
+          <a:endParaRPr lang="en-US"/>
+        </a:p>
+      </dgm:t>
     </dgm:pt>
     <dgm:pt modelId="{5652FC82-0A1A-4502-B9E4-7CE45321AAFD}" type="pres">
       <dgm:prSet presAssocID="{9AF55F87-2288-465A-968B-DDFDE25AED32}" presName="connectorText" presStyleLbl="sibTrans2D1" presStyleIdx="2" presStyleCnt="4"/>
       <dgm:spPr/>
+      <dgm:t>
+        <a:bodyPr/>
+        <a:lstStyle/>
+        <a:p>
+          <a:endParaRPr lang="en-US"/>
+        </a:p>
+      </dgm:t>
     </dgm:pt>
     <dgm:pt modelId="{B4019B2B-C204-47FD-BE9C-0070517EF4C8}" type="pres">
       <dgm:prSet presAssocID="{2091197D-12CB-4867-829F-662E9784B93B}" presName="node" presStyleLbl="node1" presStyleIdx="3" presStyleCnt="5">
@@ -1981,10 +2782,24 @@
     <dgm:pt modelId="{DC7BA9F2-C672-43C8-8E3B-6A1BCE536F4B}" type="pres">
       <dgm:prSet presAssocID="{7D30C6F8-B33B-4836-9B3F-8E7973E73A27}" presName="sibTrans" presStyleLbl="sibTrans2D1" presStyleIdx="3" presStyleCnt="4"/>
       <dgm:spPr/>
+      <dgm:t>
+        <a:bodyPr/>
+        <a:lstStyle/>
+        <a:p>
+          <a:endParaRPr lang="en-US"/>
+        </a:p>
+      </dgm:t>
     </dgm:pt>
     <dgm:pt modelId="{31BD3341-8CEA-4566-8DD9-6C8F7FC46055}" type="pres">
       <dgm:prSet presAssocID="{7D30C6F8-B33B-4836-9B3F-8E7973E73A27}" presName="connectorText" presStyleLbl="sibTrans2D1" presStyleIdx="3" presStyleCnt="4"/>
       <dgm:spPr/>
+      <dgm:t>
+        <a:bodyPr/>
+        <a:lstStyle/>
+        <a:p>
+          <a:endParaRPr lang="en-US"/>
+        </a:p>
+      </dgm:t>
     </dgm:pt>
     <dgm:pt modelId="{9CC880F9-E5DF-43BC-837F-8739DD26C053}" type="pres">
       <dgm:prSet presAssocID="{915C6C9D-D8BB-4F53-92B6-02B123EEDCCA}" presName="node" presStyleLbl="node1" presStyleIdx="4" presStyleCnt="5">
@@ -1993,41 +2808,48 @@
         </dgm:presLayoutVars>
       </dgm:prSet>
       <dgm:spPr/>
+      <dgm:t>
+        <a:bodyPr/>
+        <a:lstStyle/>
+        <a:p>
+          <a:endParaRPr lang="en-US"/>
+        </a:p>
+      </dgm:t>
     </dgm:pt>
   </dgm:ptLst>
   <dgm:cxnLst>
-    <dgm:cxn modelId="{85FA2C19-2574-442C-B81C-4700CCBC1D47}" type="presOf" srcId="{7D30C6F8-B33B-4836-9B3F-8E7973E73A27}" destId="{31BD3341-8CEA-4566-8DD9-6C8F7FC46055}" srcOrd="1" destOrd="0" presId="urn:microsoft.com/office/officeart/2005/8/layout/process1"/>
     <dgm:cxn modelId="{EAED98E5-DB15-4A2B-8887-38D22BBDF0C4}" srcId="{08D23A93-D196-4566-B1BE-93FBE217BF66}" destId="{84D29F9F-FF8B-4EB6-8792-7DFA8AAB027F}" srcOrd="2" destOrd="0" parTransId="{BFE2E0B8-048B-4157-B078-A7CABBF27B9B}" sibTransId="{9AF55F87-2288-465A-968B-DDFDE25AED32}"/>
     <dgm:cxn modelId="{F873D692-7305-4F9D-B768-392618495331}" srcId="{08D23A93-D196-4566-B1BE-93FBE217BF66}" destId="{B073E762-7147-4BFE-B71E-CEA64C13A7E5}" srcOrd="1" destOrd="0" parTransId="{141C3D68-5269-4C2A-BF76-856E06AB2D7B}" sibTransId="{A5BC5D15-4F7A-496B-822C-F212DD02E875}"/>
-    <dgm:cxn modelId="{6AD5F93F-BDD9-4CC8-BB5F-3BDAF9A28B7A}" type="presOf" srcId="{A5BC5D15-4F7A-496B-822C-F212DD02E875}" destId="{5CAEEEA7-FF0F-47C7-B8DD-DECE038F344C}" srcOrd="1" destOrd="0" presId="urn:microsoft.com/office/officeart/2005/8/layout/process1"/>
-    <dgm:cxn modelId="{05CC27D3-0B02-487B-A63E-E68CCD5526C7}" type="presOf" srcId="{9AF55F87-2288-465A-968B-DDFDE25AED32}" destId="{5652FC82-0A1A-4502-B9E4-7CE45321AAFD}" srcOrd="1" destOrd="0" presId="urn:microsoft.com/office/officeart/2005/8/layout/process1"/>
-    <dgm:cxn modelId="{9F323ECF-5590-477A-BF81-393C3D538667}" type="presOf" srcId="{2091197D-12CB-4867-829F-662E9784B93B}" destId="{B4019B2B-C204-47FD-BE9C-0070517EF4C8}" srcOrd="0" destOrd="0" presId="urn:microsoft.com/office/officeart/2005/8/layout/process1"/>
+    <dgm:cxn modelId="{1A996931-9BA5-4793-B9FF-6B6A71AED2ED}" type="presOf" srcId="{A5BC5D15-4F7A-496B-822C-F212DD02E875}" destId="{5CAEEEA7-FF0F-47C7-B8DD-DECE038F344C}" srcOrd="1" destOrd="0" presId="urn:microsoft.com/office/officeart/2005/8/layout/process1"/>
+    <dgm:cxn modelId="{F69EA635-4AEB-4EE5-BCEF-CF3072648D11}" type="presOf" srcId="{F9AC4A85-A53D-48A9-A70D-E6E2A9D0BD9E}" destId="{6FE94B87-2340-4B9E-AA83-B86B6F935143}" srcOrd="1" destOrd="0" presId="urn:microsoft.com/office/officeart/2005/8/layout/process1"/>
+    <dgm:cxn modelId="{BD3A54B7-5694-43A7-BA89-06B52AC70C4D}" type="presOf" srcId="{915C6C9D-D8BB-4F53-92B6-02B123EEDCCA}" destId="{9CC880F9-E5DF-43BC-837F-8739DD26C053}" srcOrd="0" destOrd="0" presId="urn:microsoft.com/office/officeart/2005/8/layout/process1"/>
     <dgm:cxn modelId="{E7511725-3620-47BB-A4C6-8389153CB92F}" srcId="{08D23A93-D196-4566-B1BE-93FBE217BF66}" destId="{2091197D-12CB-4867-829F-662E9784B93B}" srcOrd="3" destOrd="0" parTransId="{A6DBB216-0F98-4E9A-A873-2EB2FFE339BB}" sibTransId="{7D30C6F8-B33B-4836-9B3F-8E7973E73A27}"/>
     <dgm:cxn modelId="{8047EEA7-DBAC-49B9-924B-400042E913BB}" srcId="{08D23A93-D196-4566-B1BE-93FBE217BF66}" destId="{915C6C9D-D8BB-4F53-92B6-02B123EEDCCA}" srcOrd="4" destOrd="0" parTransId="{73BAF3DB-5082-45BB-A30C-94A13594F714}" sibTransId="{DF0427BF-4510-4B31-B6CD-EAF692C45C2E}"/>
-    <dgm:cxn modelId="{46C37455-030E-4C09-B021-C6290B678DFD}" type="presOf" srcId="{F9AC4A85-A53D-48A9-A70D-E6E2A9D0BD9E}" destId="{6FE94B87-2340-4B9E-AA83-B86B6F935143}" srcOrd="1" destOrd="0" presId="urn:microsoft.com/office/officeart/2005/8/layout/process1"/>
-    <dgm:cxn modelId="{123B1DB3-7AA8-4F4A-A994-9590A4FD4DB3}" type="presOf" srcId="{84D29F9F-FF8B-4EB6-8792-7DFA8AAB027F}" destId="{3F139868-7F7F-4379-B83A-00C45F119085}" srcOrd="0" destOrd="0" presId="urn:microsoft.com/office/officeart/2005/8/layout/process1"/>
-    <dgm:cxn modelId="{6BB6F97D-5D76-4571-83F2-E4E16A450EBD}" type="presOf" srcId="{B073E762-7147-4BFE-B71E-CEA64C13A7E5}" destId="{EC0E4001-D27D-4615-9B20-4D14053B8ECE}" srcOrd="0" destOrd="0" presId="urn:microsoft.com/office/officeart/2005/8/layout/process1"/>
-    <dgm:cxn modelId="{9611BF23-D08E-48C2-B6E1-D2D5392CE5DC}" type="presOf" srcId="{915C6C9D-D8BB-4F53-92B6-02B123EEDCCA}" destId="{9CC880F9-E5DF-43BC-837F-8739DD26C053}" srcOrd="0" destOrd="0" presId="urn:microsoft.com/office/officeart/2005/8/layout/process1"/>
-    <dgm:cxn modelId="{C4786972-286C-4610-A288-10BC50CB8710}" type="presOf" srcId="{F9AC4A85-A53D-48A9-A70D-E6E2A9D0BD9E}" destId="{FAE13CBE-53D9-45A6-BE17-5E85C38CC0C1}" srcOrd="0" destOrd="0" presId="urn:microsoft.com/office/officeart/2005/8/layout/process1"/>
-    <dgm:cxn modelId="{761A98D0-F45F-477D-8DAC-283AA707D18C}" type="presOf" srcId="{BDCC0729-77F8-46FB-AB81-F5F051273754}" destId="{B367988D-B6B9-42D0-A729-5557B786C9D4}" srcOrd="0" destOrd="0" presId="urn:microsoft.com/office/officeart/2005/8/layout/process1"/>
-    <dgm:cxn modelId="{E80F34C9-FC2C-41FE-B18A-9486B5E3F84F}" type="presOf" srcId="{A5BC5D15-4F7A-496B-822C-F212DD02E875}" destId="{E779E77B-EF3A-4291-8411-8B59A77336BD}" srcOrd="0" destOrd="0" presId="urn:microsoft.com/office/officeart/2005/8/layout/process1"/>
-    <dgm:cxn modelId="{8EB96ADD-E057-4A85-AC3D-21F04AF64268}" type="presOf" srcId="{9AF55F87-2288-465A-968B-DDFDE25AED32}" destId="{7D2DB58E-914F-48E0-B8EF-CB5864DC3D73}" srcOrd="0" destOrd="0" presId="urn:microsoft.com/office/officeart/2005/8/layout/process1"/>
-    <dgm:cxn modelId="{5D371016-C490-4C9C-885C-0A8CB5EFB2B7}" type="presOf" srcId="{7D30C6F8-B33B-4836-9B3F-8E7973E73A27}" destId="{DC7BA9F2-C672-43C8-8E3B-6A1BCE536F4B}" srcOrd="0" destOrd="0" presId="urn:microsoft.com/office/officeart/2005/8/layout/process1"/>
+    <dgm:cxn modelId="{AF077136-1C30-41DB-8006-ACE4E4D76125}" type="presOf" srcId="{2091197D-12CB-4867-829F-662E9784B93B}" destId="{B4019B2B-C204-47FD-BE9C-0070517EF4C8}" srcOrd="0" destOrd="0" presId="urn:microsoft.com/office/officeart/2005/8/layout/process1"/>
+    <dgm:cxn modelId="{0BAF7663-9774-4F89-A6E1-EF7757F7F104}" type="presOf" srcId="{9AF55F87-2288-465A-968B-DDFDE25AED32}" destId="{5652FC82-0A1A-4502-B9E4-7CE45321AAFD}" srcOrd="1" destOrd="0" presId="urn:microsoft.com/office/officeart/2005/8/layout/process1"/>
+    <dgm:cxn modelId="{6D13D7F8-41F3-4BF6-8DB4-D9553C87DEA3}" type="presOf" srcId="{BDCC0729-77F8-46FB-AB81-F5F051273754}" destId="{B367988D-B6B9-42D0-A729-5557B786C9D4}" srcOrd="0" destOrd="0" presId="urn:microsoft.com/office/officeart/2005/8/layout/process1"/>
+    <dgm:cxn modelId="{1E9B2B85-F3B1-4A2F-B44F-D7A7E4C2DD4F}" type="presOf" srcId="{7D30C6F8-B33B-4836-9B3F-8E7973E73A27}" destId="{31BD3341-8CEA-4566-8DD9-6C8F7FC46055}" srcOrd="1" destOrd="0" presId="urn:microsoft.com/office/officeart/2005/8/layout/process1"/>
+    <dgm:cxn modelId="{37B659B6-87C3-42E8-88FF-CF9E450C7984}" type="presOf" srcId="{A5BC5D15-4F7A-496B-822C-F212DD02E875}" destId="{E779E77B-EF3A-4291-8411-8B59A77336BD}" srcOrd="0" destOrd="0" presId="urn:microsoft.com/office/officeart/2005/8/layout/process1"/>
+    <dgm:cxn modelId="{16538A74-47E7-4EE8-94FC-C1FD2D0A890F}" type="presOf" srcId="{F9AC4A85-A53D-48A9-A70D-E6E2A9D0BD9E}" destId="{FAE13CBE-53D9-45A6-BE17-5E85C38CC0C1}" srcOrd="0" destOrd="0" presId="urn:microsoft.com/office/officeart/2005/8/layout/process1"/>
+    <dgm:cxn modelId="{7E2045BA-394F-4677-9E03-3DEF9EC51DC1}" type="presOf" srcId="{08D23A93-D196-4566-B1BE-93FBE217BF66}" destId="{EAB4F936-9230-40ED-8E4A-82DDE7844704}" srcOrd="0" destOrd="0" presId="urn:microsoft.com/office/officeart/2005/8/layout/process1"/>
+    <dgm:cxn modelId="{CD8D38A7-997C-4E4D-A5D3-8FEC09C32DF6}" type="presOf" srcId="{9AF55F87-2288-465A-968B-DDFDE25AED32}" destId="{7D2DB58E-914F-48E0-B8EF-CB5864DC3D73}" srcOrd="0" destOrd="0" presId="urn:microsoft.com/office/officeart/2005/8/layout/process1"/>
+    <dgm:cxn modelId="{28BA85CA-2736-4478-87B1-BA5CEA228BD1}" type="presOf" srcId="{B073E762-7147-4BFE-B71E-CEA64C13A7E5}" destId="{EC0E4001-D27D-4615-9B20-4D14053B8ECE}" srcOrd="0" destOrd="0" presId="urn:microsoft.com/office/officeart/2005/8/layout/process1"/>
+    <dgm:cxn modelId="{212F8882-1CC2-49F1-84A5-E6F4E1CD142A}" type="presOf" srcId="{7D30C6F8-B33B-4836-9B3F-8E7973E73A27}" destId="{DC7BA9F2-C672-43C8-8E3B-6A1BCE536F4B}" srcOrd="0" destOrd="0" presId="urn:microsoft.com/office/officeart/2005/8/layout/process1"/>
+    <dgm:cxn modelId="{1B2C48B8-39EE-4450-B1AC-CA168530FBCD}" type="presOf" srcId="{84D29F9F-FF8B-4EB6-8792-7DFA8AAB027F}" destId="{3F139868-7F7F-4379-B83A-00C45F119085}" srcOrd="0" destOrd="0" presId="urn:microsoft.com/office/officeart/2005/8/layout/process1"/>
     <dgm:cxn modelId="{7B5DEBEE-2122-4417-858F-95344C1AC981}" srcId="{08D23A93-D196-4566-B1BE-93FBE217BF66}" destId="{BDCC0729-77F8-46FB-AB81-F5F051273754}" srcOrd="0" destOrd="0" parTransId="{9FFF5147-A030-4517-BD65-B094C717E6AD}" sibTransId="{F9AC4A85-A53D-48A9-A70D-E6E2A9D0BD9E}"/>
-    <dgm:cxn modelId="{2AE93160-D350-4010-AF95-EEC045C26783}" type="presOf" srcId="{08D23A93-D196-4566-B1BE-93FBE217BF66}" destId="{EAB4F936-9230-40ED-8E4A-82DDE7844704}" srcOrd="0" destOrd="0" presId="urn:microsoft.com/office/officeart/2005/8/layout/process1"/>
-    <dgm:cxn modelId="{D3F1A9E3-5C4B-4FE4-9EE1-F6F1DD438DC2}" type="presParOf" srcId="{EAB4F936-9230-40ED-8E4A-82DDE7844704}" destId="{B367988D-B6B9-42D0-A729-5557B786C9D4}" srcOrd="0" destOrd="0" presId="urn:microsoft.com/office/officeart/2005/8/layout/process1"/>
-    <dgm:cxn modelId="{ED002684-F72E-40C9-BC65-16AC5E004CA4}" type="presParOf" srcId="{EAB4F936-9230-40ED-8E4A-82DDE7844704}" destId="{FAE13CBE-53D9-45A6-BE17-5E85C38CC0C1}" srcOrd="1" destOrd="0" presId="urn:microsoft.com/office/officeart/2005/8/layout/process1"/>
-    <dgm:cxn modelId="{5BDC8DF7-9529-475A-AD5C-3553166A8EB8}" type="presParOf" srcId="{FAE13CBE-53D9-45A6-BE17-5E85C38CC0C1}" destId="{6FE94B87-2340-4B9E-AA83-B86B6F935143}" srcOrd="0" destOrd="0" presId="urn:microsoft.com/office/officeart/2005/8/layout/process1"/>
-    <dgm:cxn modelId="{DE80BB0F-C77D-49CC-90C6-B5712E17148E}" type="presParOf" srcId="{EAB4F936-9230-40ED-8E4A-82DDE7844704}" destId="{EC0E4001-D27D-4615-9B20-4D14053B8ECE}" srcOrd="2" destOrd="0" presId="urn:microsoft.com/office/officeart/2005/8/layout/process1"/>
-    <dgm:cxn modelId="{0E9D7AE9-06AF-45C4-8615-0DB61DC0228E}" type="presParOf" srcId="{EAB4F936-9230-40ED-8E4A-82DDE7844704}" destId="{E779E77B-EF3A-4291-8411-8B59A77336BD}" srcOrd="3" destOrd="0" presId="urn:microsoft.com/office/officeart/2005/8/layout/process1"/>
-    <dgm:cxn modelId="{B5055D61-C69B-4536-81E5-3E4AC8213637}" type="presParOf" srcId="{E779E77B-EF3A-4291-8411-8B59A77336BD}" destId="{5CAEEEA7-FF0F-47C7-B8DD-DECE038F344C}" srcOrd="0" destOrd="0" presId="urn:microsoft.com/office/officeart/2005/8/layout/process1"/>
-    <dgm:cxn modelId="{770DB621-7F79-416A-A180-AD3EA86D8976}" type="presParOf" srcId="{EAB4F936-9230-40ED-8E4A-82DDE7844704}" destId="{3F139868-7F7F-4379-B83A-00C45F119085}" srcOrd="4" destOrd="0" presId="urn:microsoft.com/office/officeart/2005/8/layout/process1"/>
-    <dgm:cxn modelId="{0C3DFE76-C973-4ED6-A687-3EEACC03E583}" type="presParOf" srcId="{EAB4F936-9230-40ED-8E4A-82DDE7844704}" destId="{7D2DB58E-914F-48E0-B8EF-CB5864DC3D73}" srcOrd="5" destOrd="0" presId="urn:microsoft.com/office/officeart/2005/8/layout/process1"/>
-    <dgm:cxn modelId="{2D9F7161-D523-4B24-9629-84E446A7EA84}" type="presParOf" srcId="{7D2DB58E-914F-48E0-B8EF-CB5864DC3D73}" destId="{5652FC82-0A1A-4502-B9E4-7CE45321AAFD}" srcOrd="0" destOrd="0" presId="urn:microsoft.com/office/officeart/2005/8/layout/process1"/>
-    <dgm:cxn modelId="{8B2C5442-A852-4365-A4EF-44F31EE6B673}" type="presParOf" srcId="{EAB4F936-9230-40ED-8E4A-82DDE7844704}" destId="{B4019B2B-C204-47FD-BE9C-0070517EF4C8}" srcOrd="6" destOrd="0" presId="urn:microsoft.com/office/officeart/2005/8/layout/process1"/>
-    <dgm:cxn modelId="{7DC0D61F-2F86-4FCA-92AD-C8193B209C7C}" type="presParOf" srcId="{EAB4F936-9230-40ED-8E4A-82DDE7844704}" destId="{DC7BA9F2-C672-43C8-8E3B-6A1BCE536F4B}" srcOrd="7" destOrd="0" presId="urn:microsoft.com/office/officeart/2005/8/layout/process1"/>
-    <dgm:cxn modelId="{FB9967C0-538F-4410-AB45-E53D7564AE12}" type="presParOf" srcId="{DC7BA9F2-C672-43C8-8E3B-6A1BCE536F4B}" destId="{31BD3341-8CEA-4566-8DD9-6C8F7FC46055}" srcOrd="0" destOrd="0" presId="urn:microsoft.com/office/officeart/2005/8/layout/process1"/>
-    <dgm:cxn modelId="{A64FC9C8-3041-4C23-95E5-B94BB95DE87E}" type="presParOf" srcId="{EAB4F936-9230-40ED-8E4A-82DDE7844704}" destId="{9CC880F9-E5DF-43BC-837F-8739DD26C053}" srcOrd="8" destOrd="0" presId="urn:microsoft.com/office/officeart/2005/8/layout/process1"/>
+    <dgm:cxn modelId="{14513BAF-241F-488A-89C9-5A32A95485D2}" type="presParOf" srcId="{EAB4F936-9230-40ED-8E4A-82DDE7844704}" destId="{B367988D-B6B9-42D0-A729-5557B786C9D4}" srcOrd="0" destOrd="0" presId="urn:microsoft.com/office/officeart/2005/8/layout/process1"/>
+    <dgm:cxn modelId="{D02186CF-38FB-4F2F-8732-EC97A15A56B1}" type="presParOf" srcId="{EAB4F936-9230-40ED-8E4A-82DDE7844704}" destId="{FAE13CBE-53D9-45A6-BE17-5E85C38CC0C1}" srcOrd="1" destOrd="0" presId="urn:microsoft.com/office/officeart/2005/8/layout/process1"/>
+    <dgm:cxn modelId="{2766B7E9-1F61-492D-8F51-C77514FF2D98}" type="presParOf" srcId="{FAE13CBE-53D9-45A6-BE17-5E85C38CC0C1}" destId="{6FE94B87-2340-4B9E-AA83-B86B6F935143}" srcOrd="0" destOrd="0" presId="urn:microsoft.com/office/officeart/2005/8/layout/process1"/>
+    <dgm:cxn modelId="{EF6D1519-ECC8-48C9-9B2B-80326D408A04}" type="presParOf" srcId="{EAB4F936-9230-40ED-8E4A-82DDE7844704}" destId="{EC0E4001-D27D-4615-9B20-4D14053B8ECE}" srcOrd="2" destOrd="0" presId="urn:microsoft.com/office/officeart/2005/8/layout/process1"/>
+    <dgm:cxn modelId="{B2B930B1-13ED-4A3C-BB35-F1045058BB54}" type="presParOf" srcId="{EAB4F936-9230-40ED-8E4A-82DDE7844704}" destId="{E779E77B-EF3A-4291-8411-8B59A77336BD}" srcOrd="3" destOrd="0" presId="urn:microsoft.com/office/officeart/2005/8/layout/process1"/>
+    <dgm:cxn modelId="{910FEADC-A7AE-4751-8560-79E3D6A2CEE2}" type="presParOf" srcId="{E779E77B-EF3A-4291-8411-8B59A77336BD}" destId="{5CAEEEA7-FF0F-47C7-B8DD-DECE038F344C}" srcOrd="0" destOrd="0" presId="urn:microsoft.com/office/officeart/2005/8/layout/process1"/>
+    <dgm:cxn modelId="{8850A313-AB74-4D40-96E9-DE893102EED2}" type="presParOf" srcId="{EAB4F936-9230-40ED-8E4A-82DDE7844704}" destId="{3F139868-7F7F-4379-B83A-00C45F119085}" srcOrd="4" destOrd="0" presId="urn:microsoft.com/office/officeart/2005/8/layout/process1"/>
+    <dgm:cxn modelId="{18B192BB-9661-48DC-8381-C5BAC718430C}" type="presParOf" srcId="{EAB4F936-9230-40ED-8E4A-82DDE7844704}" destId="{7D2DB58E-914F-48E0-B8EF-CB5864DC3D73}" srcOrd="5" destOrd="0" presId="urn:microsoft.com/office/officeart/2005/8/layout/process1"/>
+    <dgm:cxn modelId="{9995D73A-6BF4-4E6A-9DE9-A8A119345DB5}" type="presParOf" srcId="{7D2DB58E-914F-48E0-B8EF-CB5864DC3D73}" destId="{5652FC82-0A1A-4502-B9E4-7CE45321AAFD}" srcOrd="0" destOrd="0" presId="urn:microsoft.com/office/officeart/2005/8/layout/process1"/>
+    <dgm:cxn modelId="{6EEB4274-0884-4D96-917E-592E90A0ACE6}" type="presParOf" srcId="{EAB4F936-9230-40ED-8E4A-82DDE7844704}" destId="{B4019B2B-C204-47FD-BE9C-0070517EF4C8}" srcOrd="6" destOrd="0" presId="urn:microsoft.com/office/officeart/2005/8/layout/process1"/>
+    <dgm:cxn modelId="{35957452-279B-414D-8EA7-6BA97413611F}" type="presParOf" srcId="{EAB4F936-9230-40ED-8E4A-82DDE7844704}" destId="{DC7BA9F2-C672-43C8-8E3B-6A1BCE536F4B}" srcOrd="7" destOrd="0" presId="urn:microsoft.com/office/officeart/2005/8/layout/process1"/>
+    <dgm:cxn modelId="{0C914539-5BAD-44CF-AAE0-FA7723271E37}" type="presParOf" srcId="{DC7BA9F2-C672-43C8-8E3B-6A1BCE536F4B}" destId="{31BD3341-8CEA-4566-8DD9-6C8F7FC46055}" srcOrd="0" destOrd="0" presId="urn:microsoft.com/office/officeart/2005/8/layout/process1"/>
+    <dgm:cxn modelId="{4B4118AE-D437-4688-A2D8-3FA2A540132E}" type="presParOf" srcId="{EAB4F936-9230-40ED-8E4A-82DDE7844704}" destId="{9CC880F9-E5DF-43BC-837F-8739DD26C053}" srcOrd="8" destOrd="0" presId="urn:microsoft.com/office/officeart/2005/8/layout/process1"/>
   </dgm:cxnLst>
   <dgm:bg/>
   <dgm:whole/>

</xml_diff>